<commit_message>
new timetable, fixed schoolhelper image
</commit_message>
<xml_diff>
--- a/I1A/Documents/Stundenplan.docx
+++ b/I1A/Documents/Stundenplan.docx
@@ -429,7 +429,7 @@
             </w:tcBorders>
             <w:shd w:val="clear" w:color="auto" w:fill="auto"/>
             <w:noWrap/>
-            <w:vAlign w:val="bottom"/>
+            <w:vAlign w:val="center"/>
           </w:tcPr>
           <w:p>
             <w:pPr>
@@ -465,7 +465,7 @@
             </w:tcBorders>
             <w:shd w:val="clear" w:color="auto" w:fill="auto"/>
             <w:noWrap/>
-            <w:vAlign w:val="bottom"/>
+            <w:vAlign w:val="center"/>
           </w:tcPr>
           <w:p>
             <w:pPr>
@@ -565,7 +565,7 @@
             </w:tcBorders>
             <w:shd w:val="clear" w:color="auto" w:fill="auto"/>
             <w:noWrap/>
-            <w:vAlign w:val="bottom"/>
+            <w:vAlign w:val="center"/>
           </w:tcPr>
           <w:p>
             <w:pPr>
@@ -665,7 +665,7 @@
             </w:tcBorders>
             <w:shd w:val="clear" w:color="auto" w:fill="auto"/>
             <w:noWrap/>
-            <w:vAlign w:val="bottom"/>
+            <w:vAlign w:val="center"/>
           </w:tcPr>
           <w:p>
             <w:pPr>
@@ -701,29 +701,19 @@
             </w:tcBorders>
             <w:shd w:val="clear" w:color="auto" w:fill="auto"/>
             <w:noWrap/>
-            <w:vAlign w:val="bottom"/>
-          </w:tcPr>
-          <w:p>
-            <w:pPr>
-              <w:spacing w:after="0" w:line="240" w:lineRule="auto"/>
-              <w:rPr>
-                <w:rFonts w:ascii="Calibri" w:eastAsia="Times New Roman" w:hAnsi="Calibri" w:cs="Times New Roman"/>
-                <w:color w:val="5B9BD5"/>
-                <w:sz w:val="20"/>
-                <w:szCs w:val="20"/>
-                <w:lang w:eastAsia="de-CH"/>
-              </w:rPr>
-            </w:pPr>
-            <w:r>
-              <w:rPr>
-                <w:rFonts w:ascii="Calibri" w:eastAsia="Times New Roman" w:hAnsi="Calibri" w:cs="Times New Roman"/>
-                <w:color w:val="5B9BD5"/>
-                <w:sz w:val="20"/>
-                <w:szCs w:val="20"/>
-                <w:lang w:eastAsia="de-CH"/>
-              </w:rPr>
-              <w:t>Mathematik 222</w:t>
-            </w:r>
+            <w:vAlign w:val="center"/>
+          </w:tcPr>
+          <w:p>
+            <w:pPr>
+              <w:spacing w:after="0" w:line="240" w:lineRule="auto"/>
+              <w:rPr>
+                <w:rFonts w:ascii="Calibri" w:eastAsia="Times New Roman" w:hAnsi="Calibri" w:cs="Times New Roman"/>
+                <w:color w:val="5B9BD5"/>
+                <w:sz w:val="20"/>
+                <w:szCs w:val="20"/>
+                <w:lang w:eastAsia="de-CH"/>
+              </w:rPr>
+            </w:pPr>
           </w:p>
         </w:tc>
       </w:tr>
@@ -776,7 +766,7 @@
             </w:tcBorders>
             <w:shd w:val="clear" w:color="auto" w:fill="auto"/>
             <w:noWrap/>
-            <w:vAlign w:val="bottom"/>
+            <w:vAlign w:val="center"/>
           </w:tcPr>
           <w:p>
             <w:pPr>
@@ -811,7 +801,7 @@
             </w:tcBorders>
             <w:shd w:val="clear" w:color="auto" w:fill="auto"/>
             <w:noWrap/>
-            <w:vAlign w:val="bottom"/>
+            <w:vAlign w:val="center"/>
           </w:tcPr>
           <w:p>
             <w:pPr>
@@ -836,7 +826,7 @@
             </w:tcBorders>
             <w:shd w:val="clear" w:color="auto" w:fill="auto"/>
             <w:noWrap/>
-            <w:vAlign w:val="bottom"/>
+            <w:vAlign w:val="center"/>
           </w:tcPr>
           <w:p>
             <w:pPr>
@@ -862,7 +852,7 @@
             </w:tcBorders>
             <w:shd w:val="clear" w:color="auto" w:fill="auto"/>
             <w:noWrap/>
-            <w:vAlign w:val="bottom"/>
+            <w:vAlign w:val="center"/>
           </w:tcPr>
           <w:p>
             <w:pPr>
@@ -898,7 +888,7 @@
             </w:tcBorders>
             <w:shd w:val="clear" w:color="auto" w:fill="auto"/>
             <w:noWrap/>
-            <w:vAlign w:val="bottom"/>
+            <w:vAlign w:val="center"/>
           </w:tcPr>
           <w:p>
             <w:pPr>
@@ -973,7 +963,7 @@
             </w:tcBorders>
             <w:shd w:val="clear" w:color="auto" w:fill="auto"/>
             <w:noWrap/>
-            <w:vAlign w:val="bottom"/>
+            <w:vAlign w:val="center"/>
           </w:tcPr>
           <w:p>
             <w:pPr>
@@ -1008,7 +998,7 @@
             </w:tcBorders>
             <w:shd w:val="clear" w:color="auto" w:fill="auto"/>
             <w:noWrap/>
-            <w:vAlign w:val="bottom"/>
+            <w:vAlign w:val="center"/>
           </w:tcPr>
           <w:p>
             <w:pPr>
@@ -1033,7 +1023,7 @@
             </w:tcBorders>
             <w:shd w:val="clear" w:color="auto" w:fill="auto"/>
             <w:noWrap/>
-            <w:vAlign w:val="bottom"/>
+            <w:vAlign w:val="center"/>
           </w:tcPr>
           <w:p>
             <w:pPr>
@@ -1059,7 +1049,7 @@
             </w:tcBorders>
             <w:shd w:val="clear" w:color="auto" w:fill="auto"/>
             <w:noWrap/>
-            <w:vAlign w:val="bottom"/>
+            <w:vAlign w:val="center"/>
           </w:tcPr>
           <w:p>
             <w:pPr>
@@ -1107,7 +1097,7 @@
             </w:tcBorders>
             <w:shd w:val="clear" w:color="auto" w:fill="auto"/>
             <w:noWrap/>
-            <w:vAlign w:val="bottom"/>
+            <w:vAlign w:val="center"/>
           </w:tcPr>
           <w:p>
             <w:pPr>
@@ -1194,7 +1184,7 @@
             </w:tcBorders>
             <w:shd w:val="clear" w:color="auto" w:fill="auto"/>
             <w:noWrap/>
-            <w:vAlign w:val="bottom"/>
+            <w:vAlign w:val="center"/>
           </w:tcPr>
           <w:p>
             <w:pPr>
@@ -1229,7 +1219,7 @@
             </w:tcBorders>
             <w:shd w:val="clear" w:color="auto" w:fill="auto"/>
             <w:noWrap/>
-            <w:vAlign w:val="bottom"/>
+            <w:vAlign w:val="center"/>
           </w:tcPr>
           <w:p>
             <w:pPr>
@@ -1254,7 +1244,7 @@
             </w:tcBorders>
             <w:shd w:val="clear" w:color="auto" w:fill="auto"/>
             <w:noWrap/>
-            <w:vAlign w:val="bottom"/>
+            <w:vAlign w:val="center"/>
           </w:tcPr>
           <w:p>
             <w:pPr>
@@ -1280,7 +1270,7 @@
             </w:tcBorders>
             <w:shd w:val="clear" w:color="auto" w:fill="auto"/>
             <w:noWrap/>
-            <w:vAlign w:val="bottom"/>
+            <w:vAlign w:val="center"/>
           </w:tcPr>
           <w:p>
             <w:pPr>
@@ -1316,7 +1306,7 @@
             </w:tcBorders>
             <w:shd w:val="clear" w:color="auto" w:fill="auto"/>
             <w:noWrap/>
-            <w:vAlign w:val="bottom"/>
+            <w:vAlign w:val="center"/>
           </w:tcPr>
           <w:p>
             <w:pPr>
@@ -1391,7 +1381,7 @@
             </w:tcBorders>
             <w:shd w:val="clear" w:color="auto" w:fill="auto"/>
             <w:noWrap/>
-            <w:vAlign w:val="bottom"/>
+            <w:vAlign w:val="center"/>
           </w:tcPr>
           <w:p>
             <w:pPr>
@@ -1439,7 +1429,7 @@
             </w:tcBorders>
             <w:shd w:val="clear" w:color="auto" w:fill="auto"/>
             <w:noWrap/>
-            <w:vAlign w:val="bottom"/>
+            <w:vAlign w:val="center"/>
           </w:tcPr>
           <w:p>
             <w:pPr>
@@ -1465,7 +1455,7 @@
             </w:tcBorders>
             <w:shd w:val="clear" w:color="auto" w:fill="auto"/>
             <w:noWrap/>
-            <w:vAlign w:val="bottom"/>
+            <w:vAlign w:val="center"/>
           </w:tcPr>
           <w:p>
             <w:pPr>
@@ -1491,7 +1481,7 @@
             </w:tcBorders>
             <w:shd w:val="clear" w:color="auto" w:fill="auto"/>
             <w:noWrap/>
-            <w:vAlign w:val="bottom"/>
+            <w:vAlign w:val="center"/>
           </w:tcPr>
           <w:p>
             <w:pPr>
@@ -1527,48 +1517,28 @@
             </w:tcBorders>
             <w:shd w:val="clear" w:color="auto" w:fill="auto"/>
             <w:noWrap/>
-            <w:vAlign w:val="bottom"/>
-          </w:tcPr>
-          <w:p>
-            <w:pPr>
-              <w:spacing w:after="0" w:line="240" w:lineRule="auto"/>
-              <w:rPr>
-                <w:rFonts w:ascii="Calibri" w:eastAsia="Times New Roman" w:hAnsi="Calibri" w:cs="Times New Roman"/>
-                <w:color w:val="000000"/>
-                <w:sz w:val="16"/>
-                <w:szCs w:val="20"/>
-                <w:lang w:eastAsia="de-CH"/>
-              </w:rPr>
-            </w:pPr>
-            <w:r>
-              <w:rPr>
-                <w:rFonts w:ascii="Calibri" w:eastAsia="Times New Roman" w:hAnsi="Calibri" w:cs="Times New Roman"/>
-                <w:color w:val="5B9BD5"/>
-                <w:sz w:val="16"/>
-                <w:szCs w:val="20"/>
-                <w:lang w:eastAsia="de-CH"/>
-              </w:rPr>
-              <w:t xml:space="preserve">Finanz- </w:t>
-            </w:r>
-            <w:r>
-              <w:rPr>
-                <w:rFonts w:ascii="Calibri" w:eastAsia="Times New Roman" w:hAnsi="Calibri" w:cs="Times New Roman"/>
-                <w:color w:val="5B9BD5"/>
-                <w:sz w:val="16"/>
-                <w:szCs w:val="20"/>
-                <w:lang w:eastAsia="de-CH"/>
-              </w:rPr>
-              <w:t>&amp;</w:t>
-            </w:r>
-            <w:r>
-              <w:rPr>
-                <w:rFonts w:ascii="Calibri" w:eastAsia="Times New Roman" w:hAnsi="Calibri" w:cs="Times New Roman"/>
-                <w:color w:val="5B9BD5"/>
-                <w:sz w:val="16"/>
-                <w:szCs w:val="20"/>
-                <w:lang w:eastAsia="de-CH"/>
-              </w:rPr>
-              <w:t xml:space="preserve"> Rechnungswesen 39</w:t>
+            <w:vAlign w:val="center"/>
+          </w:tcPr>
+          <w:p>
+            <w:pPr>
+              <w:spacing w:after="0" w:line="240" w:lineRule="auto"/>
+              <w:rPr>
+                <w:rFonts w:ascii="Calibri" w:eastAsia="Times New Roman" w:hAnsi="Calibri" w:cs="Times New Roman"/>
+                <w:color w:val="5B9BD5"/>
+                <w:sz w:val="20"/>
+                <w:szCs w:val="20"/>
+                <w:lang w:eastAsia="de-CH"/>
+              </w:rPr>
+            </w:pPr>
+            <w:r>
+              <w:rPr>
+                <w:rFonts w:ascii="Calibri" w:eastAsia="Times New Roman" w:hAnsi="Calibri" w:cs="Times New Roman"/>
+                <w:color w:val="5B9BD5"/>
+                <w:sz w:val="20"/>
+                <w:szCs w:val="20"/>
+                <w:lang w:eastAsia="de-CH"/>
+              </w:rPr>
+              <w:t>Mathematik 222</w:t>
             </w:r>
           </w:p>
         </w:tc>
@@ -1622,7 +1592,7 @@
             </w:tcBorders>
             <w:shd w:val="clear" w:color="auto" w:fill="auto"/>
             <w:noWrap/>
-            <w:vAlign w:val="bottom"/>
+            <w:vAlign w:val="center"/>
           </w:tcPr>
           <w:p>
             <w:pPr>
@@ -1658,7 +1628,7 @@
             </w:tcBorders>
             <w:shd w:val="clear" w:color="auto" w:fill="auto"/>
             <w:noWrap/>
-            <w:vAlign w:val="bottom"/>
+            <w:vAlign w:val="center"/>
           </w:tcPr>
           <w:p>
             <w:pPr>
@@ -1694,7 +1664,7 @@
             </w:tcBorders>
             <w:shd w:val="clear" w:color="auto" w:fill="auto"/>
             <w:noWrap/>
-            <w:vAlign w:val="bottom"/>
+            <w:vAlign w:val="center"/>
           </w:tcPr>
           <w:p>
             <w:pPr>
@@ -1730,7 +1700,7 @@
             </w:tcBorders>
             <w:shd w:val="clear" w:color="auto" w:fill="auto"/>
             <w:noWrap/>
-            <w:vAlign w:val="bottom"/>
+            <w:vAlign w:val="center"/>
           </w:tcPr>
           <w:p>
             <w:pPr>
@@ -1763,22 +1733,20 @@
               </w:rPr>
               <w:t>244</w:t>
             </w:r>
-            <w:bookmarkStart w:id="0" w:name="_GoBack"/>
-            <w:bookmarkEnd w:id="0"/>
-          </w:p>
-        </w:tc>
-        <w:tc>
-          <w:tcPr>
-            <w:tcW w:w="1551" w:type="dxa"/>
-            <w:tcBorders>
-              <w:top w:val="nil"/>
-              <w:left w:val="nil"/>
-              <w:bottom w:val="single" w:sz="4" w:space="0" w:color="auto"/>
-              <w:right w:val="single" w:sz="4" w:space="0" w:color="auto"/>
-            </w:tcBorders>
-            <w:shd w:val="clear" w:color="auto" w:fill="auto"/>
-            <w:noWrap/>
-            <w:vAlign w:val="bottom"/>
+          </w:p>
+        </w:tc>
+        <w:tc>
+          <w:tcPr>
+            <w:tcW w:w="1551" w:type="dxa"/>
+            <w:tcBorders>
+              <w:top w:val="nil"/>
+              <w:left w:val="nil"/>
+              <w:bottom w:val="single" w:sz="4" w:space="0" w:color="auto"/>
+              <w:right w:val="single" w:sz="4" w:space="0" w:color="auto"/>
+            </w:tcBorders>
+            <w:shd w:val="clear" w:color="auto" w:fill="auto"/>
+            <w:noWrap/>
+            <w:vAlign w:val="center"/>
           </w:tcPr>
           <w:p>
             <w:pPr>
@@ -1853,7 +1821,7 @@
             </w:tcBorders>
             <w:shd w:val="clear" w:color="auto" w:fill="auto"/>
             <w:noWrap/>
-            <w:vAlign w:val="bottom"/>
+            <w:vAlign w:val="center"/>
           </w:tcPr>
           <w:p>
             <w:pPr>
@@ -1889,7 +1857,7 @@
             </w:tcBorders>
             <w:shd w:val="clear" w:color="auto" w:fill="auto"/>
             <w:noWrap/>
-            <w:vAlign w:val="bottom"/>
+            <w:vAlign w:val="center"/>
           </w:tcPr>
           <w:p>
             <w:pPr>
@@ -1925,28 +1893,38 @@
             </w:tcBorders>
             <w:shd w:val="clear" w:color="auto" w:fill="auto"/>
             <w:noWrap/>
-            <w:vAlign w:val="bottom"/>
-          </w:tcPr>
-          <w:p>
-            <w:pPr>
-              <w:spacing w:after="0" w:line="240" w:lineRule="auto"/>
-              <w:rPr>
-                <w:rFonts w:ascii="Calibri" w:eastAsia="Times New Roman" w:hAnsi="Calibri" w:cs="Times New Roman"/>
-                <w:color w:val="5B9BD5"/>
-                <w:sz w:val="20"/>
-                <w:szCs w:val="20"/>
-                <w:lang w:eastAsia="de-CH"/>
-              </w:rPr>
-            </w:pPr>
-            <w:r>
-              <w:rPr>
-                <w:rFonts w:ascii="Calibri" w:eastAsia="Times New Roman" w:hAnsi="Calibri" w:cs="Times New Roman"/>
-                <w:color w:val="7030A0"/>
-                <w:sz w:val="20"/>
-                <w:szCs w:val="20"/>
-                <w:lang w:eastAsia="de-CH"/>
-              </w:rPr>
-              <w:t>Lernen</w:t>
+            <w:vAlign w:val="center"/>
+          </w:tcPr>
+          <w:p>
+            <w:pPr>
+              <w:spacing w:after="0" w:line="240" w:lineRule="auto"/>
+              <w:rPr>
+                <w:rFonts w:ascii="Calibri" w:eastAsia="Times New Roman" w:hAnsi="Calibri" w:cs="Times New Roman"/>
+                <w:color w:val="5B9BD5"/>
+                <w:sz w:val="16"/>
+                <w:szCs w:val="20"/>
+                <w:lang w:eastAsia="de-CH"/>
+              </w:rPr>
+            </w:pPr>
+            <w:r>
+              <w:rPr>
+                <w:rFonts w:ascii="Calibri" w:eastAsia="Times New Roman" w:hAnsi="Calibri" w:cs="Times New Roman"/>
+                <w:color w:val="5B9BD5"/>
+                <w:sz w:val="16"/>
+                <w:szCs w:val="20"/>
+                <w:lang w:eastAsia="de-CH"/>
+              </w:rPr>
+              <w:t xml:space="preserve">Abteilungsstunde </w:t>
+            </w:r>
+            <w:r>
+              <w:rPr>
+                <w:rFonts w:ascii="Calibri" w:eastAsia="Times New Roman" w:hAnsi="Calibri" w:cs="Times New Roman"/>
+                <w:color w:val="5B9BD5"/>
+                <w:sz w:val="16"/>
+                <w:szCs w:val="20"/>
+                <w:lang w:eastAsia="de-CH"/>
+              </w:rPr>
+              <w:t>39</w:t>
             </w:r>
           </w:p>
         </w:tc>
@@ -1961,7 +1939,7 @@
             </w:tcBorders>
             <w:shd w:val="clear" w:color="auto" w:fill="auto"/>
             <w:noWrap/>
-            <w:vAlign w:val="bottom"/>
+            <w:vAlign w:val="center"/>
           </w:tcPr>
           <w:p>
             <w:pPr>
@@ -2009,7 +1987,7 @@
             </w:tcBorders>
             <w:shd w:val="clear" w:color="auto" w:fill="auto"/>
             <w:noWrap/>
-            <w:vAlign w:val="bottom"/>
+            <w:vAlign w:val="center"/>
           </w:tcPr>
           <w:p>
             <w:pPr>
@@ -2084,7 +2062,7 @@
             </w:tcBorders>
             <w:shd w:val="clear" w:color="auto" w:fill="auto"/>
             <w:noWrap/>
-            <w:vAlign w:val="bottom"/>
+            <w:vAlign w:val="center"/>
           </w:tcPr>
           <w:p>
             <w:pPr>
@@ -2132,7 +2110,7 @@
             </w:tcBorders>
             <w:shd w:val="clear" w:color="auto" w:fill="auto"/>
             <w:noWrap/>
-            <w:vAlign w:val="bottom"/>
+            <w:vAlign w:val="center"/>
           </w:tcPr>
           <w:p>
             <w:pPr>
@@ -2180,7 +2158,7 @@
             </w:tcBorders>
             <w:shd w:val="clear" w:color="auto" w:fill="auto"/>
             <w:noWrap/>
-            <w:vAlign w:val="bottom"/>
+            <w:vAlign w:val="center"/>
           </w:tcPr>
           <w:p>
             <w:pPr>
@@ -2208,36 +2186,36 @@
         <w:tc>
           <w:tcPr>
             <w:tcW w:w="1309" w:type="dxa"/>
-            <w:tcBorders>
-              <w:top w:val="nil"/>
-              <w:left w:val="nil"/>
-              <w:bottom w:val="single" w:sz="4" w:space="0" w:color="auto"/>
+            <w:vMerge w:val="restart"/>
+            <w:tcBorders>
+              <w:top w:val="nil"/>
+              <w:left w:val="nil"/>
               <w:right w:val="nil"/>
             </w:tcBorders>
             <w:shd w:val="clear" w:color="auto" w:fill="auto"/>
             <w:noWrap/>
-            <w:vAlign w:val="bottom"/>
-          </w:tcPr>
-          <w:p>
-            <w:pPr>
-              <w:spacing w:after="0" w:line="240" w:lineRule="auto"/>
-              <w:rPr>
-                <w:rFonts w:ascii="Calibri" w:eastAsia="Times New Roman" w:hAnsi="Calibri" w:cs="Times New Roman"/>
-                <w:color w:val="000000"/>
-                <w:sz w:val="20"/>
-                <w:szCs w:val="20"/>
-                <w:lang w:eastAsia="de-CH"/>
-              </w:rPr>
-            </w:pPr>
-            <w:r>
-              <w:rPr>
-                <w:rFonts w:ascii="Calibri" w:eastAsia="Times New Roman" w:hAnsi="Calibri" w:cs="Times New Roman"/>
-                <w:color w:val="5B9BD5"/>
-                <w:sz w:val="20"/>
-                <w:szCs w:val="20"/>
-                <w:lang w:eastAsia="de-CH"/>
-              </w:rPr>
-              <w:t>Wirtschaft 17</w:t>
+            <w:vAlign w:val="center"/>
+          </w:tcPr>
+          <w:p>
+            <w:pPr>
+              <w:spacing w:after="0" w:line="240" w:lineRule="auto"/>
+              <w:rPr>
+                <w:rFonts w:ascii="Calibri" w:eastAsia="Times New Roman" w:hAnsi="Calibri" w:cs="Times New Roman"/>
+                <w:color w:val="5B9BD5"/>
+                <w:sz w:val="20"/>
+                <w:szCs w:val="20"/>
+                <w:lang w:eastAsia="de-CH"/>
+              </w:rPr>
+            </w:pPr>
+            <w:r>
+              <w:rPr>
+                <w:rFonts w:ascii="Calibri" w:eastAsia="Times New Roman" w:hAnsi="Calibri" w:cs="Times New Roman"/>
+                <w:color w:val="5B9BD5"/>
+                <w:sz w:val="20"/>
+                <w:szCs w:val="20"/>
+                <w:lang w:eastAsia="de-CH"/>
+              </w:rPr>
+              <w:t>Wirtschaft 16</w:t>
             </w:r>
           </w:p>
         </w:tc>
@@ -2252,7 +2230,7 @@
             </w:tcBorders>
             <w:shd w:val="clear" w:color="auto" w:fill="auto"/>
             <w:noWrap/>
-            <w:vAlign w:val="bottom"/>
+            <w:vAlign w:val="center"/>
           </w:tcPr>
           <w:p>
             <w:pPr>
@@ -2339,7 +2317,7 @@
             </w:tcBorders>
             <w:shd w:val="clear" w:color="auto" w:fill="auto"/>
             <w:noWrap/>
-            <w:vAlign w:val="bottom"/>
+            <w:vAlign w:val="center"/>
           </w:tcPr>
           <w:p>
             <w:pPr>
@@ -2375,7 +2353,7 @@
             </w:tcBorders>
             <w:shd w:val="clear" w:color="auto" w:fill="auto"/>
             <w:noWrap/>
-            <w:vAlign w:val="bottom"/>
+            <w:vAlign w:val="center"/>
           </w:tcPr>
           <w:p>
             <w:pPr>
@@ -2411,43 +2389,53 @@
             </w:tcBorders>
             <w:shd w:val="clear" w:color="auto" w:fill="auto"/>
             <w:noWrap/>
-            <w:vAlign w:val="bottom"/>
-          </w:tcPr>
-          <w:p>
-            <w:pPr>
-              <w:spacing w:after="0" w:line="240" w:lineRule="auto"/>
-              <w:rPr>
-                <w:rFonts w:ascii="Calibri" w:eastAsia="Times New Roman" w:hAnsi="Calibri" w:cs="Times New Roman"/>
-                <w:color w:val="5B9BD5"/>
-                <w:sz w:val="20"/>
-                <w:szCs w:val="20"/>
-                <w:lang w:eastAsia="de-CH"/>
-              </w:rPr>
-            </w:pPr>
-            <w:r>
-              <w:rPr>
-                <w:rFonts w:ascii="Calibri" w:eastAsia="Times New Roman" w:hAnsi="Calibri" w:cs="Times New Roman"/>
-                <w:color w:val="5B9BD5"/>
-                <w:sz w:val="20"/>
-                <w:szCs w:val="20"/>
-                <w:lang w:eastAsia="de-CH"/>
-              </w:rPr>
-              <w:t>Französisch 13</w:t>
+            <w:vAlign w:val="center"/>
+          </w:tcPr>
+          <w:p>
+            <w:pPr>
+              <w:spacing w:after="0" w:line="240" w:lineRule="auto"/>
+              <w:rPr>
+                <w:rFonts w:ascii="Calibri" w:eastAsia="Times New Roman" w:hAnsi="Calibri" w:cs="Times New Roman"/>
+                <w:color w:val="5B9BD5"/>
+                <w:sz w:val="20"/>
+                <w:szCs w:val="20"/>
+                <w:lang w:eastAsia="de-CH"/>
+              </w:rPr>
+            </w:pPr>
+            <w:r>
+              <w:rPr>
+                <w:rFonts w:ascii="Calibri" w:eastAsia="Times New Roman" w:hAnsi="Calibri" w:cs="Times New Roman"/>
+                <w:color w:val="5B9BD5"/>
+                <w:sz w:val="20"/>
+                <w:szCs w:val="20"/>
+                <w:lang w:eastAsia="de-CH"/>
+              </w:rPr>
+              <w:t xml:space="preserve">Französisch </w:t>
+            </w:r>
+            <w:r>
+              <w:rPr>
+                <w:rFonts w:ascii="Calibri" w:eastAsia="Times New Roman" w:hAnsi="Calibri" w:cs="Times New Roman"/>
+                <w:color w:val="5B9BD5"/>
+                <w:sz w:val="20"/>
+                <w:szCs w:val="20"/>
+                <w:lang w:eastAsia="de-CH"/>
+              </w:rPr>
+              <w:t>228</w:t>
             </w:r>
           </w:p>
         </w:tc>
         <w:tc>
           <w:tcPr>
             <w:tcW w:w="1309" w:type="dxa"/>
-            <w:tcBorders>
-              <w:top w:val="nil"/>
-              <w:left w:val="nil"/>
-              <w:bottom w:val="single" w:sz="4" w:space="0" w:color="auto"/>
-              <w:right w:val="single" w:sz="4" w:space="0" w:color="auto"/>
-            </w:tcBorders>
-            <w:shd w:val="clear" w:color="auto" w:fill="auto"/>
-            <w:noWrap/>
-            <w:vAlign w:val="bottom"/>
+            <w:vMerge/>
+            <w:tcBorders>
+              <w:left w:val="nil"/>
+              <w:bottom w:val="single" w:sz="4" w:space="0" w:color="auto"/>
+              <w:right w:val="single" w:sz="4" w:space="0" w:color="auto"/>
+            </w:tcBorders>
+            <w:shd w:val="clear" w:color="auto" w:fill="auto"/>
+            <w:noWrap/>
+            <w:vAlign w:val="center"/>
           </w:tcPr>
           <w:p>
             <w:pPr>
@@ -2460,16 +2448,6 @@
                 <w:lang w:eastAsia="de-CH"/>
               </w:rPr>
             </w:pPr>
-            <w:r>
-              <w:rPr>
-                <w:rFonts w:ascii="Calibri" w:eastAsia="Times New Roman" w:hAnsi="Calibri" w:cs="Times New Roman"/>
-                <w:color w:val="5B9BD5"/>
-                <w:sz w:val="20"/>
-                <w:szCs w:val="20"/>
-                <w:lang w:eastAsia="de-CH"/>
-              </w:rPr>
-              <w:t>Wirtschaft 17</w:t>
-            </w:r>
           </w:p>
         </w:tc>
         <w:tc>
@@ -2483,7 +2461,7 @@
             </w:tcBorders>
             <w:shd w:val="clear" w:color="auto" w:fill="auto"/>
             <w:noWrap/>
-            <w:vAlign w:val="bottom"/>
+            <w:vAlign w:val="center"/>
           </w:tcPr>
           <w:p>
             <w:pPr>
@@ -2548,7 +2526,7 @@
             </w:tcBorders>
             <w:shd w:val="clear" w:color="auto" w:fill="auto"/>
             <w:noWrap/>
-            <w:vAlign w:val="bottom"/>
+            <w:vAlign w:val="center"/>
           </w:tcPr>
           <w:p>
             <w:pPr>
@@ -2572,18 +2550,6 @@
               <w:t>Sport</w:t>
             </w:r>
           </w:p>
-          <w:p>
-            <w:pPr>
-              <w:spacing w:after="0" w:line="240" w:lineRule="auto"/>
-              <w:rPr>
-                <w:rFonts w:ascii="Calibri" w:eastAsia="Times New Roman" w:hAnsi="Calibri" w:cs="Times New Roman"/>
-                <w:color w:val="5B9BD5"/>
-                <w:sz w:val="10"/>
-                <w:szCs w:val="20"/>
-                <w:lang w:eastAsia="de-CH"/>
-              </w:rPr>
-            </w:pPr>
-          </w:p>
         </w:tc>
         <w:tc>
           <w:tcPr>
@@ -2596,28 +2562,28 @@
             </w:tcBorders>
             <w:shd w:val="clear" w:color="auto" w:fill="auto"/>
             <w:noWrap/>
-            <w:vAlign w:val="bottom"/>
-          </w:tcPr>
-          <w:p>
-            <w:pPr>
-              <w:spacing w:after="0" w:line="240" w:lineRule="auto"/>
-              <w:rPr>
-                <w:rFonts w:ascii="Calibri" w:eastAsia="Times New Roman" w:hAnsi="Calibri" w:cs="Times New Roman"/>
-                <w:color w:val="5B9BD5"/>
-                <w:sz w:val="16"/>
-                <w:szCs w:val="20"/>
-                <w:lang w:eastAsia="de-CH"/>
-              </w:rPr>
-            </w:pPr>
-            <w:r>
-              <w:rPr>
-                <w:rFonts w:ascii="Calibri" w:eastAsia="Times New Roman" w:hAnsi="Calibri" w:cs="Times New Roman"/>
-                <w:color w:val="5B9BD5"/>
-                <w:sz w:val="16"/>
-                <w:szCs w:val="20"/>
-                <w:lang w:eastAsia="de-CH"/>
-              </w:rPr>
-              <w:t>Abteilungsstunde 17</w:t>
+            <w:vAlign w:val="center"/>
+          </w:tcPr>
+          <w:p>
+            <w:pPr>
+              <w:spacing w:after="0" w:line="240" w:lineRule="auto"/>
+              <w:rPr>
+                <w:rFonts w:ascii="Calibri" w:eastAsia="Times New Roman" w:hAnsi="Calibri" w:cs="Times New Roman"/>
+                <w:color w:val="000000"/>
+                <w:sz w:val="20"/>
+                <w:szCs w:val="20"/>
+                <w:lang w:eastAsia="de-CH"/>
+              </w:rPr>
+            </w:pPr>
+            <w:r>
+              <w:rPr>
+                <w:rFonts w:ascii="Calibri" w:eastAsia="Times New Roman" w:hAnsi="Calibri" w:cs="Times New Roman"/>
+                <w:color w:val="5B9BD5"/>
+                <w:sz w:val="20"/>
+                <w:szCs w:val="20"/>
+                <w:lang w:eastAsia="de-CH"/>
+              </w:rPr>
+              <w:t>Finanzwesen 39</w:t>
             </w:r>
           </w:p>
         </w:tc>
@@ -2632,7 +2598,7 @@
             </w:tcBorders>
             <w:shd w:val="clear" w:color="auto" w:fill="auto"/>
             <w:noWrap/>
-            <w:vAlign w:val="bottom"/>
+            <w:vAlign w:val="center"/>
           </w:tcPr>
           <w:p>
             <w:pPr>
@@ -2668,7 +2634,7 @@
             </w:tcBorders>
             <w:shd w:val="clear" w:color="auto" w:fill="auto"/>
             <w:noWrap/>
-            <w:vAlign w:val="bottom"/>
+            <w:vAlign w:val="center"/>
           </w:tcPr>
           <w:p>
             <w:pPr>
@@ -2704,7 +2670,7 @@
             </w:tcBorders>
             <w:shd w:val="clear" w:color="auto" w:fill="auto"/>
             <w:noWrap/>
-            <w:vAlign w:val="bottom"/>
+            <w:vAlign w:val="center"/>
           </w:tcPr>
           <w:p>
             <w:pPr>
@@ -2779,7 +2745,7 @@
             </w:tcBorders>
             <w:shd w:val="clear" w:color="auto" w:fill="auto"/>
             <w:noWrap/>
-            <w:vAlign w:val="bottom"/>
+            <w:vAlign w:val="center"/>
             <w:hideMark/>
           </w:tcPr>
           <w:p>
@@ -2806,7 +2772,7 @@
             </w:tcBorders>
             <w:shd w:val="clear" w:color="auto" w:fill="auto"/>
             <w:noWrap/>
-            <w:vAlign w:val="bottom"/>
+            <w:vAlign w:val="center"/>
           </w:tcPr>
           <w:p>
             <w:pPr>
@@ -2827,7 +2793,19 @@
                 <w:szCs w:val="20"/>
                 <w:lang w:eastAsia="de-CH"/>
               </w:rPr>
-              <w:t>Lernen</w:t>
+              <w:t>Lerne</w:t>
+            </w:r>
+            <w:bookmarkStart w:id="0" w:name="_GoBack"/>
+            <w:bookmarkEnd w:id="0"/>
+            <w:r>
+              <w:rPr>
+                <w:rFonts w:ascii="Calibri" w:eastAsia="Times New Roman" w:hAnsi="Calibri" w:cs="Times New Roman"/>
+                <w:color w:val="7030A0"/>
+                <w:sz w:val="20"/>
+                <w:szCs w:val="20"/>
+                <w:lang w:eastAsia="de-CH"/>
+              </w:rPr>
+              <w:t>n</w:t>
             </w:r>
           </w:p>
         </w:tc>
@@ -2842,7 +2820,7 @@
             </w:tcBorders>
             <w:shd w:val="clear" w:color="auto" w:fill="auto"/>
             <w:noWrap/>
-            <w:vAlign w:val="bottom"/>
+            <w:vAlign w:val="center"/>
           </w:tcPr>
           <w:p>
             <w:pPr>
@@ -2878,7 +2856,7 @@
             </w:tcBorders>
             <w:shd w:val="clear" w:color="auto" w:fill="auto"/>
             <w:noWrap/>
-            <w:vAlign w:val="bottom"/>
+            <w:vAlign w:val="center"/>
           </w:tcPr>
           <w:p>
             <w:pPr>
@@ -2914,7 +2892,7 @@
             </w:tcBorders>
             <w:shd w:val="clear" w:color="auto" w:fill="auto"/>
             <w:noWrap/>
-            <w:vAlign w:val="bottom"/>
+            <w:vAlign w:val="center"/>
           </w:tcPr>
           <w:p>
             <w:pPr>
@@ -2989,7 +2967,7 @@
             </w:tcBorders>
             <w:shd w:val="clear" w:color="auto" w:fill="auto"/>
             <w:noWrap/>
-            <w:vAlign w:val="bottom"/>
+            <w:vAlign w:val="center"/>
           </w:tcPr>
           <w:p>
             <w:pPr>
@@ -3025,7 +3003,7 @@
             </w:tcBorders>
             <w:shd w:val="clear" w:color="auto" w:fill="auto"/>
             <w:noWrap/>
-            <w:vAlign w:val="bottom"/>
+            <w:vAlign w:val="center"/>
           </w:tcPr>
           <w:p>
             <w:pPr>
@@ -3061,7 +3039,7 @@
             </w:tcBorders>
             <w:shd w:val="clear" w:color="auto" w:fill="auto"/>
             <w:noWrap/>
-            <w:vAlign w:val="bottom"/>
+            <w:vAlign w:val="center"/>
           </w:tcPr>
           <w:p>
             <w:pPr>
@@ -3097,7 +3075,7 @@
             </w:tcBorders>
             <w:shd w:val="clear" w:color="auto" w:fill="auto"/>
             <w:noWrap/>
-            <w:vAlign w:val="bottom"/>
+            <w:vAlign w:val="center"/>
           </w:tcPr>
           <w:p>
             <w:pPr>
@@ -3133,7 +3111,7 @@
             </w:tcBorders>
             <w:shd w:val="clear" w:color="auto" w:fill="auto"/>
             <w:noWrap/>
-            <w:vAlign w:val="bottom"/>
+            <w:vAlign w:val="center"/>
           </w:tcPr>
           <w:p>
             <w:pPr>
@@ -3208,7 +3186,7 @@
             </w:tcBorders>
             <w:shd w:val="clear" w:color="auto" w:fill="auto"/>
             <w:noWrap/>
-            <w:vAlign w:val="bottom"/>
+            <w:vAlign w:val="center"/>
           </w:tcPr>
           <w:p>
             <w:pPr>
@@ -3234,7 +3212,7 @@
             </w:tcBorders>
             <w:shd w:val="clear" w:color="auto" w:fill="auto"/>
             <w:noWrap/>
-            <w:vAlign w:val="bottom"/>
+            <w:vAlign w:val="center"/>
           </w:tcPr>
           <w:p>
             <w:pPr>
@@ -3260,7 +3238,7 @@
             </w:tcBorders>
             <w:shd w:val="clear" w:color="auto" w:fill="auto"/>
             <w:noWrap/>
-            <w:vAlign w:val="bottom"/>
+            <w:vAlign w:val="center"/>
           </w:tcPr>
           <w:p>
             <w:pPr>
@@ -3286,7 +3264,7 @@
             </w:tcBorders>
             <w:shd w:val="clear" w:color="auto" w:fill="auto"/>
             <w:noWrap/>
-            <w:vAlign w:val="bottom"/>
+            <w:vAlign w:val="center"/>
           </w:tcPr>
           <w:p>
             <w:pPr>
@@ -3312,7 +3290,7 @@
             </w:tcBorders>
             <w:shd w:val="clear" w:color="auto" w:fill="auto"/>
             <w:noWrap/>
-            <w:vAlign w:val="bottom"/>
+            <w:vAlign w:val="center"/>
           </w:tcPr>
           <w:p>
             <w:pPr>

</xml_diff>